<commit_message>
Day 3 self written code
</commit_message>
<xml_diff>
--- a/Day2/KRS Classes ML Day2.docx
+++ b/Day2/KRS Classes ML Day2.docx
@@ -132,17 +132,8 @@
           <w:sz w:val="22"/>
           <w:szCs w:val="22"/>
         </w:rPr>
-        <w:t xml:space="preserve">Classification and description of </w:t>
-      </w:r>
-      <w:proofErr w:type="gramStart"/>
-      <w:r>
-        <w:rPr>
-          <w:sz w:val="22"/>
-          <w:szCs w:val="22"/>
-        </w:rPr>
-        <w:t>ML:-</w:t>
-      </w:r>
-      <w:proofErr w:type="gramEnd"/>
+        <w:t>Classification and description of ML:-</w:t>
+      </w:r>
     </w:p>
     <w:p>
       <w:pPr>
@@ -4546,39 +4537,7 @@
           <w:sz w:val="22"/>
           <w:szCs w:val="22"/>
         </w:rPr>
-        <w:t xml:space="preserve">it is the most used method for </w:t>
-      </w:r>
-      <w:proofErr w:type="spellStart"/>
-      <w:r>
-        <w:rPr>
-          <w:sz w:val="22"/>
-          <w:szCs w:val="22"/>
-        </w:rPr>
-        <w:t>determingin</w:t>
-      </w:r>
-      <w:proofErr w:type="spellEnd"/>
-      <w:r>
-        <w:rPr>
-          <w:sz w:val="22"/>
-          <w:szCs w:val="22"/>
-        </w:rPr>
-        <w:t xml:space="preserve"> </w:t>
-      </w:r>
-      <w:proofErr w:type="spellStart"/>
-      <w:r>
-        <w:rPr>
-          <w:sz w:val="22"/>
-          <w:szCs w:val="22"/>
-        </w:rPr>
-        <w:t>gthe</w:t>
-      </w:r>
-      <w:proofErr w:type="spellEnd"/>
-      <w:r>
-        <w:rPr>
-          <w:sz w:val="22"/>
-          <w:szCs w:val="22"/>
-        </w:rPr>
-        <w:t xml:space="preserve"> accuracy of the model)</w:t>
+        <w:t>it is the most used method for determingin gthe accuracy of the model)</w:t>
       </w:r>
       <w:r>
         <w:rPr>
@@ -4699,17 +4658,8 @@
           <w:szCs w:val="22"/>
         </w:rPr>
         <w:lastRenderedPageBreak/>
-        <w:t>MSE = ((1/2</w:t>
-      </w:r>
-      <w:proofErr w:type="gramStart"/>
-      <w:r>
-        <w:rPr>
-          <w:sz w:val="22"/>
-          <w:szCs w:val="22"/>
-        </w:rPr>
-        <w:t>m)(</w:t>
-      </w:r>
-      <w:proofErr w:type="gramEnd"/>
+        <w:t>MSE = ((1/2m)(</w:t>
+      </w:r>
       <m:oMath>
         <m:r>
           <w:rPr>
@@ -4725,39 +4675,7 @@
           <w:sz w:val="22"/>
           <w:szCs w:val="22"/>
         </w:rPr>
-        <w:t xml:space="preserve">(i=1 to </w:t>
-      </w:r>
-      <w:proofErr w:type="gramStart"/>
-      <w:r>
-        <w:rPr>
-          <w:sz w:val="22"/>
-          <w:szCs w:val="22"/>
-        </w:rPr>
-        <w:t>m)(</w:t>
-      </w:r>
-      <w:proofErr w:type="gramEnd"/>
-      <w:r>
-        <w:rPr>
-          <w:sz w:val="22"/>
-          <w:szCs w:val="22"/>
-        </w:rPr>
-        <w:t>(y1-y1(bar</w:t>
-      </w:r>
-      <w:proofErr w:type="gramStart"/>
-      <w:r>
-        <w:rPr>
-          <w:sz w:val="22"/>
-          <w:szCs w:val="22"/>
-        </w:rPr>
-        <w:t>))^</w:t>
-      </w:r>
-      <w:proofErr w:type="gramEnd"/>
-      <w:r>
-        <w:rPr>
-          <w:sz w:val="22"/>
-          <w:szCs w:val="22"/>
-        </w:rPr>
-        <w:t>2))</w:t>
+        <w:t>(i=1 to m)((y1-y1(bar))^2))</w:t>
       </w:r>
     </w:p>
     <w:p>
@@ -4779,23 +4697,7 @@
           <w:sz w:val="22"/>
           <w:szCs w:val="22"/>
         </w:rPr>
-        <w:t>(x-(</w:t>
-      </w:r>
-      <w:proofErr w:type="spellStart"/>
-      <w:r>
-        <w:rPr>
-          <w:sz w:val="22"/>
-          <w:szCs w:val="22"/>
-        </w:rPr>
-        <w:t>miu</w:t>
-      </w:r>
-      <w:proofErr w:type="spellEnd"/>
-      <w:r>
-        <w:rPr>
-          <w:sz w:val="22"/>
-          <w:szCs w:val="22"/>
-        </w:rPr>
-        <w:t>))/sigma</w:t>
+        <w:t>(x-(miu))/sigma</w:t>
       </w:r>
       <w:r>
         <w:rPr>
@@ -5448,15 +5350,7 @@
                                 <w:sz w:val="22"/>
                                 <w:szCs w:val="22"/>
                               </w:rPr>
-                              <m:t>y</m:t>
-                            </m:r>
-                            <m:r>
-                              <w:rPr>
-                                <w:rFonts w:ascii="Cambria Math" w:hAnsi="Cambria Math"/>
-                                <w:sz w:val="22"/>
-                                <w:szCs w:val="22"/>
-                              </w:rPr>
-                              <m:t>i</m:t>
+                              <m:t>yi</m:t>
                             </m:r>
                           </m:e>
                         </m:acc>
@@ -5666,7 +5560,15 @@
             <w:sz w:val="22"/>
             <w:szCs w:val="22"/>
           </w:rPr>
-          <m:t>Σ</m:t>
+          <m:t>Σ(yⅈ-</m:t>
+        </m:r>
+        <m:r>
+          <w:rPr>
+            <w:rFonts w:ascii="Cambria Math" w:hAnsi="Cambria Math"/>
+            <w:sz w:val="22"/>
+            <w:szCs w:val="22"/>
+          </w:rPr>
+          <m:t>yi</m:t>
         </m:r>
         <m:r>
           <w:rPr>
@@ -5674,55 +5576,7 @@
             <w:sz w:val="22"/>
             <w:szCs w:val="22"/>
           </w:rPr>
-          <m:t>(</m:t>
-        </m:r>
-        <m:r>
-          <w:rPr>
-            <w:rFonts w:ascii="Cambria Math" w:eastAsiaTheme="minorEastAsia" w:hAnsi="Cambria Math"/>
-            <w:sz w:val="22"/>
-            <w:szCs w:val="22"/>
-          </w:rPr>
-          <m:t>yⅈ</m:t>
-        </m:r>
-        <m:r>
-          <w:rPr>
-            <w:rFonts w:ascii="Cambria Math" w:eastAsiaTheme="minorEastAsia" w:hAnsi="Cambria Math"/>
-            <w:sz w:val="22"/>
-            <w:szCs w:val="22"/>
-          </w:rPr>
-          <m:t>-</m:t>
-        </m:r>
-        <m:r>
-          <w:rPr>
-            <w:rFonts w:ascii="Cambria Math" w:hAnsi="Cambria Math"/>
-            <w:sz w:val="22"/>
-            <w:szCs w:val="22"/>
-          </w:rPr>
-          <m:t>y</m:t>
-        </m:r>
-        <m:r>
-          <w:rPr>
-            <w:rFonts w:ascii="Cambria Math" w:hAnsi="Cambria Math"/>
-            <w:sz w:val="22"/>
-            <w:szCs w:val="22"/>
-          </w:rPr>
-          <m:t>i</m:t>
-        </m:r>
-        <m:r>
-          <w:rPr>
-            <w:rFonts w:ascii="Cambria Math" w:eastAsiaTheme="minorEastAsia" w:hAnsi="Cambria Math"/>
-            <w:sz w:val="22"/>
-            <w:szCs w:val="22"/>
-          </w:rPr>
-          <m:t>)^</m:t>
-        </m:r>
-        <m:r>
-          <w:rPr>
-            <w:rFonts w:ascii="Cambria Math" w:eastAsiaTheme="minorEastAsia" w:hAnsi="Cambria Math"/>
-            <w:sz w:val="22"/>
-            <w:szCs w:val="22"/>
-          </w:rPr>
-          <m:t>2</m:t>
+          <m:t>)^2</m:t>
         </m:r>
       </m:oMath>
     </w:p>
@@ -5734,23 +5588,21 @@
           <w:szCs w:val="22"/>
         </w:rPr>
       </w:pPr>
-      <w:proofErr w:type="spellStart"/>
       <w:r>
         <w:rPr>
           <w:rFonts w:eastAsiaTheme="minorEastAsia"/>
           <w:sz w:val="22"/>
           <w:szCs w:val="22"/>
         </w:rPr>
-        <w:t>Bnew</w:t>
-      </w:r>
-      <w:proofErr w:type="spellEnd"/>
+        <w:t xml:space="preserve">Bnew = Bold </w:t>
+      </w:r>
       <w:r>
         <w:rPr>
           <w:rFonts w:eastAsiaTheme="minorEastAsia"/>
           <w:sz w:val="22"/>
           <w:szCs w:val="22"/>
         </w:rPr>
-        <w:t xml:space="preserve"> = Bold </w:t>
+        <w:t>–</w:t>
       </w:r>
       <w:r>
         <w:rPr>
@@ -5758,26 +5610,8 @@
           <w:sz w:val="22"/>
           <w:szCs w:val="22"/>
         </w:rPr>
-        <w:t>–</w:t>
-      </w:r>
-      <w:r>
-        <w:rPr>
-          <w:rFonts w:eastAsiaTheme="minorEastAsia"/>
-          <w:sz w:val="22"/>
-          <w:szCs w:val="22"/>
-        </w:rPr>
-        <w:t xml:space="preserve"> </w:t>
-      </w:r>
-      <w:proofErr w:type="spellStart"/>
-      <w:r>
-        <w:rPr>
-          <w:rFonts w:eastAsiaTheme="minorEastAsia"/>
-          <w:sz w:val="22"/>
-          <w:szCs w:val="22"/>
-        </w:rPr>
-        <w:t>Bslope</w:t>
-      </w:r>
-      <w:proofErr w:type="spellEnd"/>
+        <w:t xml:space="preserve"> Bslope</w:t>
+      </w:r>
     </w:p>
     <w:p>
       <w:pPr>
@@ -5787,23 +5621,13 @@
           <w:szCs w:val="22"/>
         </w:rPr>
       </w:pPr>
-      <w:proofErr w:type="spellStart"/>
       <w:r>
         <w:rPr>
           <w:rFonts w:eastAsiaTheme="minorEastAsia"/>
           <w:sz w:val="22"/>
           <w:szCs w:val="22"/>
         </w:rPr>
-        <w:t>Bnew</w:t>
-      </w:r>
-      <w:proofErr w:type="spellEnd"/>
-      <w:r>
-        <w:rPr>
-          <w:rFonts w:eastAsiaTheme="minorEastAsia"/>
-          <w:sz w:val="22"/>
-          <w:szCs w:val="22"/>
-        </w:rPr>
-        <w:t xml:space="preserve"> = Bold </w:t>
+        <w:t xml:space="preserve">Bnew = Bold </w:t>
       </w:r>
       <w:r>
         <w:rPr>
@@ -6042,23 +5866,21 @@
           <w:szCs w:val="22"/>
         </w:rPr>
       </w:pPr>
-      <w:proofErr w:type="gramStart"/>
       <w:r>
         <w:rPr>
           <w:rFonts w:eastAsiaTheme="minorEastAsia"/>
           <w:sz w:val="22"/>
           <w:szCs w:val="22"/>
         </w:rPr>
-        <w:t>.ravel</w:t>
-      </w:r>
-      <w:proofErr w:type="gramEnd"/>
+        <w:t xml:space="preserve">.ravel() function </w:t>
+      </w:r>
       <w:r>
         <w:rPr>
           <w:rFonts w:eastAsiaTheme="minorEastAsia"/>
           <w:sz w:val="22"/>
           <w:szCs w:val="22"/>
         </w:rPr>
-        <w:t xml:space="preserve">() function </w:t>
+        <w:sym w:font="Wingdings" w:char="F0E0"/>
       </w:r>
       <w:r>
         <w:rPr>
@@ -6066,33 +5888,7 @@
           <w:sz w:val="22"/>
           <w:szCs w:val="22"/>
         </w:rPr>
-        <w:sym w:font="Wingdings" w:char="F0E0"/>
-      </w:r>
-      <w:r>
-        <w:rPr>
-          <w:rFonts w:eastAsiaTheme="minorEastAsia"/>
-          <w:sz w:val="22"/>
-          <w:szCs w:val="22"/>
-        </w:rPr>
-        <w:t xml:space="preserve"> converts 2D array to 1D </w:t>
-      </w:r>
-      <w:proofErr w:type="gramStart"/>
-      <w:r>
-        <w:rPr>
-          <w:rFonts w:eastAsiaTheme="minorEastAsia"/>
-          <w:sz w:val="22"/>
-          <w:szCs w:val="22"/>
-        </w:rPr>
-        <w:t>array(</w:t>
-      </w:r>
-      <w:proofErr w:type="gramEnd"/>
-      <w:r>
-        <w:rPr>
-          <w:rFonts w:eastAsiaTheme="minorEastAsia"/>
-          <w:sz w:val="22"/>
-          <w:szCs w:val="22"/>
-        </w:rPr>
-        <w:t>It is an inbuilt library)</w:t>
+        <w:t xml:space="preserve"> converts 2D array to 1D array(It is an inbuilt library)</w:t>
       </w:r>
       <w:r>
         <w:rPr>
@@ -6127,25 +5923,7 @@
           <w:sz w:val="22"/>
           <w:szCs w:val="22"/>
         </w:rPr>
-        <w:t>Classification: dividing the data9set of email) label it and then divide it into spam and non-spam. Regression provides continuous numerical values but classification returns proper values(strings</w:t>
-      </w:r>
-      <w:proofErr w:type="gramStart"/>
-      <w:r>
-        <w:rPr>
-          <w:rFonts w:eastAsiaTheme="minorEastAsia"/>
-          <w:sz w:val="22"/>
-          <w:szCs w:val="22"/>
-        </w:rPr>
-        <w:t>)(</w:t>
-      </w:r>
-      <w:proofErr w:type="gramEnd"/>
-      <w:r>
-        <w:rPr>
-          <w:rFonts w:eastAsiaTheme="minorEastAsia"/>
-          <w:sz w:val="22"/>
-          <w:szCs w:val="22"/>
-        </w:rPr>
-        <w:t>might be)</w:t>
+        <w:t>Classification: dividing the data9set of email) label it and then divide it into spam and non-spam. Regression provides continuous numerical values but classification returns proper values(strings)(might be)</w:t>
       </w:r>
       <w:r>
         <w:rPr>
@@ -6681,24 +6459,7 @@
           <w:szCs w:val="22"/>
         </w:rPr>
         <w:br/>
-      </w:r>
-      <w:proofErr w:type="spellStart"/>
-      <w:r>
-        <w:rPr>
-          <w:rFonts w:eastAsiaTheme="minorEastAsia"/>
-          <w:sz w:val="22"/>
-          <w:szCs w:val="22"/>
-        </w:rPr>
-        <w:t>Regression</w:t>
-      </w:r>
-      <w:proofErr w:type="spellEnd"/>
-      <w:r>
-        <w:rPr>
-          <w:rFonts w:eastAsiaTheme="minorEastAsia"/>
-          <w:sz w:val="22"/>
-          <w:szCs w:val="22"/>
-        </w:rPr>
-        <w:t xml:space="preserve"> </w:t>
+        <w:t xml:space="preserve">Regression </w:t>
       </w:r>
       <w:r>
         <w:rPr>
@@ -7418,6 +7179,57 @@
           <w:szCs w:val="22"/>
         </w:rPr>
       </w:pPr>
+      <w:r>
+        <w:rPr>
+          <w:sz w:val="22"/>
+          <w:szCs w:val="22"/>
+        </w:rPr>
+        <w:t>Classification vs grouping</w:t>
+      </w:r>
+      <w:r>
+        <w:rPr>
+          <w:sz w:val="22"/>
+          <w:szCs w:val="22"/>
+        </w:rPr>
+        <w:br/>
+        <w:t xml:space="preserve">Classification </w:t>
+      </w:r>
+      <w:r>
+        <w:rPr>
+          <w:sz w:val="22"/>
+          <w:szCs w:val="22"/>
+        </w:rPr>
+        <w:sym w:font="Wingdings" w:char="F0E0"/>
+      </w:r>
+      <w:r>
+        <w:rPr>
+          <w:sz w:val="22"/>
+          <w:szCs w:val="22"/>
+        </w:rPr>
+        <w:t xml:space="preserve"> has labels</w:t>
+      </w:r>
+      <w:r>
+        <w:rPr>
+          <w:sz w:val="22"/>
+          <w:szCs w:val="22"/>
+        </w:rPr>
+        <w:br/>
+        <w:t xml:space="preserve">Grouping </w:t>
+      </w:r>
+      <w:r>
+        <w:rPr>
+          <w:sz w:val="22"/>
+          <w:szCs w:val="22"/>
+        </w:rPr>
+        <w:sym w:font="Wingdings" w:char="F0E0"/>
+      </w:r>
+      <w:r>
+        <w:rPr>
+          <w:sz w:val="22"/>
+          <w:szCs w:val="22"/>
+        </w:rPr>
+        <w:t xml:space="preserve"> doesn’t have any labels</w:t>
+      </w:r>
     </w:p>
     <w:p>
       <w:pPr>
@@ -7426,52 +7238,48 @@
           <w:szCs w:val="22"/>
         </w:rPr>
       </w:pPr>
-    </w:p>
-    <w:p>
-      <w:pPr>
-        <w:rPr>
-          <w:sz w:val="22"/>
-          <w:szCs w:val="22"/>
-        </w:rPr>
-      </w:pPr>
-    </w:p>
-    <w:p>
-      <w:pPr>
-        <w:rPr>
-          <w:sz w:val="22"/>
-          <w:szCs w:val="22"/>
-        </w:rPr>
-      </w:pPr>
-    </w:p>
-    <w:p>
-      <w:pPr>
-        <w:rPr>
-          <w:sz w:val="22"/>
-          <w:szCs w:val="22"/>
-        </w:rPr>
-      </w:pPr>
-    </w:p>
-    <w:p>
-      <w:pPr>
-        <w:rPr>
-          <w:sz w:val="22"/>
-          <w:szCs w:val="22"/>
-        </w:rPr>
-      </w:pPr>
-    </w:p>
-    <w:p>
-      <w:pPr>
-        <w:rPr>
-          <w:sz w:val="22"/>
-          <w:szCs w:val="22"/>
-        </w:rPr>
-      </w:pPr>
-      <w:r>
-        <w:rPr>
-          <w:sz w:val="22"/>
-          <w:szCs w:val="22"/>
-        </w:rPr>
-        <w:t>r</w:t>
+      <w:r>
+        <w:rPr>
+          <w:sz w:val="22"/>
+          <w:szCs w:val="22"/>
+        </w:rPr>
+        <w:t xml:space="preserve">Regression </w:t>
+      </w:r>
+      <w:r>
+        <w:rPr>
+          <w:sz w:val="22"/>
+          <w:szCs w:val="22"/>
+        </w:rPr>
+        <w:sym w:font="Wingdings" w:char="F0E0"/>
+      </w:r>
+      <w:r>
+        <w:rPr>
+          <w:sz w:val="22"/>
+          <w:szCs w:val="22"/>
+        </w:rPr>
+        <w:t xml:space="preserve"> continuous values</w:t>
+      </w:r>
+      <w:r>
+        <w:rPr>
+          <w:sz w:val="22"/>
+          <w:szCs w:val="22"/>
+        </w:rPr>
+        <w:br/>
+        <w:t xml:space="preserve">classificstion </w:t>
+      </w:r>
+      <w:r>
+        <w:rPr>
+          <w:sz w:val="22"/>
+          <w:szCs w:val="22"/>
+        </w:rPr>
+        <w:sym w:font="Wingdings" w:char="F0E0"/>
+      </w:r>
+      <w:r>
+        <w:rPr>
+          <w:sz w:val="22"/>
+          <w:szCs w:val="22"/>
+        </w:rPr>
+        <w:t xml:space="preserve"> We would be using regression model to convert the image to classification</w:t>
       </w:r>
     </w:p>
     <w:sectPr>
@@ -8730,8 +8538,8 @@
   <inkml:trace contextRef="#ctx0" brushRef="#br0" timeOffset="1248.82">1735 1169 24575,'0'0'0,"0"0"0,0 0 0,0 0 0,0 0 0,0 0 0</inkml:trace>
   <inkml:trace contextRef="#ctx0" brushRef="#br0" timeOffset="1439.54">1696 1297 24575,'0'0'0,"0"0"0,0 0 0,0 0 0,0 0 0,0 0 0,0 0 0</inkml:trace>
   <inkml:trace contextRef="#ctx0" brushRef="#br0" timeOffset="1615.05">1708 1444 24575,'0'0'0,"0"0"0,0 0 0,0 0 0,0 0 0,0 0 0,0 0 0</inkml:trace>
-  <inkml:trace contextRef="#ctx0" brushRef="#br0" timeOffset="1822.69">1717 1591 24575,'0'0'0</inkml:trace>
-  <inkml:trace contextRef="#ctx0" brushRef="#br0" timeOffset="2047.18">1760 1772 24575,'0'0'0</inkml:trace>
+  <inkml:trace contextRef="#ctx0" brushRef="#br0" timeOffset="1822.68">1717 1591 24575,'0'0'0</inkml:trace>
+  <inkml:trace contextRef="#ctx0" brushRef="#br0" timeOffset="2047.17">1760 1772 24575,'0'0'0</inkml:trace>
   <inkml:trace contextRef="#ctx0" brushRef="#br0" timeOffset="2287.54">1730 1885 24575,'0'0'0</inkml:trace>
 </inkml:ink>
 </file>
@@ -9168,7 +8976,7 @@
   <inkml:trace contextRef="#ctx0" brushRef="#br1" timeOffset="35631.54">2566 1984 24575,'-13'-8'0,"12"8"0,0 0 0,0 0 0,0 0 0,-1 0 0,1 1 0,0-1 0,0 0 0,0 1 0,0-1 0,0 1 0,0-1 0,0 1 0,-1-1 0,1 1 0,0 0 0,-1 1 0,2-2 0,0 1 0,-1-1 0,1 1 0,0 0 0,-1-1 0,1 1 0,0 0 0,-1-1 0,1 1 0,0 0 0,0 0 0,0-1 0,0 1 0,0 0 0,0-1 0,0 1 0,0 0 0,0 0 0,0-1 0,0 2 0,1 0 0,0 0 0,0 0 0,0 1 0,0-1 0,0 0 0,0 0 0,0-1 0,1 1 0,-1 0 0,1 0 0,-1-1 0,1 1 0,0-1 0,0 1 0,2 1 0,1-1 0,-1 0 0,1 0 0,0 0 0,0-1 0,-1 0 0,1 0 0,0 0 0,0-1 0,10 1 0,-13-1 0,0 0 0,-1 0 0,1 0 0,0-1 0,0 1 0,0 0 0,0-1 0,-1 1 0,1-1 0,0 0 0,-1 0 0,1 1 0,0-1 0,-1 0 0,1 0 0,-1-1 0,1 1 0,-1 0 0,1 0 0,-1-1 0,0 1 0,0-1 0,0 1 0,0-1 0,0 0 0,0 1 0,0-1 0,0 0 0,0-3 0,0 4 8,-1-1 1,0 1-1,0-1 0,0 1 0,0 0 0,0-1 0,0 1 0,0-1 0,-1 1 1,1 0-1,0-1 0,-1 1 0,1 0 0,-1-1 0,1 1 0,-1 0 0,0 0 1,1-1-1,-1 1 0,-1-1 0,0 0 9,0 0 0,0 0 0,0 1 0,0-1 0,-1 1 0,1-1 0,0 1 0,-1 0 1,-4-2-1,3 2-149,-1 0 1,1 0 0,0 0-1,0 0 1,-1 1 0,1 0 0,0-1-1,-1 2 1,1-1 0,-1 1 0,1-1-1,-6 3 1</inkml:trace>
   <inkml:trace contextRef="#ctx0" brushRef="#br1" timeOffset="35918.92">2743 1901 24575,'-9'26'0,"5"-12"-273,1 0 0,1 0 0,0 1 0,0 25 0,2-33-6553</inkml:trace>
   <inkml:trace contextRef="#ctx0" brushRef="#br1" timeOffset="36207.55">2867 1895 24575,'0'24'0,"0"47"-1365,1-64-5461</inkml:trace>
-  <inkml:trace contextRef="#ctx0" brushRef="#br1" timeOffset="37010.19">2311 2256 24575,'2'-22'0,"-2"21"0,1 0 0,-1 0 0,0 0 0,1 0 0,0-1 0,-1 1 0,1 0 0,-1 0 0,1 1 0,0-1 0,0 0 0,0 0 0,-1 0 0,1 0 0,0 1 0,0-1 0,0 0 0,0 1 0,0-1 0,0 1 0,0-1 0,1 1 0,-1 0 0,0-1 0,0 1 0,0 0 0,0 0 0,0 0 0,1 0 0,-1 0 0,0 0 0,0 0 0,0 0 0,0 0 0,2 1 0,-2 0 0,1-1 0,-1 1 0,1 0 0,-1 0 0,1 0 0,-1 0 0,0 0 0,0 0 0,1 0 0,-1 0 0,0 0 0,0 1 0,0-1 0,0 0 0,0 1 0,-1-1 0,1 1 0,0-1 0,-1 1 0,1-1 0,-1 1 0,1 0 0,-1-1 0,0 1 0,1 1 0,-2 3 0,1 0 0,-1 0 0,0 0 0,0 0 0,-1 0 0,0 0 0,0-1 0,0 1 0,0-1 0,-1 1 0,0-1 0,0 0 0,-7 9 0,-4 7 0,14-21 0,1 1 0,-1-1 0,1 0 0,-1 1 0,1-1 0,-1 0 0,1 1 0,-1-1 0,1 0 0,-1 0 0,1 0 0,-1 1 0,1-1 0,-1 0 0,1 0 0,-1 0 0,1 0 0,-1 0 0,1 0 0,0 0 0,-1 0 0,1 0 0,-1 0 0,1-1 0,-1 1 0,1 0 0,21-2 0,2-3-1365,-18 3-5461</inkml:trace>
+  <inkml:trace contextRef="#ctx0" brushRef="#br1" timeOffset="37010.18">2311 2256 24575,'2'-22'0,"-2"21"0,1 0 0,-1 0 0,0 0 0,1 0 0,0-1 0,-1 1 0,1 0 0,-1 0 0,1 1 0,0-1 0,0 0 0,0 0 0,-1 0 0,1 0 0,0 1 0,0-1 0,0 0 0,0 1 0,0-1 0,0 1 0,0-1 0,1 1 0,-1 0 0,0-1 0,0 1 0,0 0 0,0 0 0,0 0 0,1 0 0,-1 0 0,0 0 0,0 0 0,0 0 0,0 0 0,2 1 0,-2 0 0,1-1 0,-1 1 0,1 0 0,-1 0 0,1 0 0,-1 0 0,0 0 0,0 0 0,1 0 0,-1 0 0,0 0 0,0 1 0,0-1 0,0 0 0,0 1 0,-1-1 0,1 1 0,0-1 0,-1 1 0,1-1 0,-1 1 0,1 0 0,-1-1 0,0 1 0,1 1 0,-2 3 0,1 0 0,-1 0 0,0 0 0,0 0 0,-1 0 0,0 0 0,0-1 0,0 1 0,0-1 0,-1 1 0,0-1 0,0 0 0,-7 9 0,-4 7 0,14-21 0,1 1 0,-1-1 0,1 0 0,-1 1 0,1-1 0,-1 0 0,1 1 0,-1-1 0,1 0 0,-1 0 0,1 0 0,-1 1 0,1-1 0,-1 0 0,1 0 0,-1 0 0,1 0 0,-1 0 0,1 0 0,0 0 0,-1 0 0,1 0 0,-1 0 0,1-1 0,-1 1 0,1 0 0,21-2 0,2-3-1365,-18 3-5461</inkml:trace>
   <inkml:trace contextRef="#ctx0" brushRef="#br1" timeOffset="37526.01">2549 2212 24575,'-2'0'0,"-1"1"0,1-1 0,0 1 0,0 0 0,0-1 0,-1 1 0,1 0 0,0 0 0,0 0 0,0 1 0,0-1 0,1 0 0,-1 1 0,0-1 0,1 1 0,-1 0 0,0 0 0,1-1 0,0 1 0,-1 0 0,1 0 0,0 0 0,0 1 0,0-1 0,-1 3 0,1-2 0,1-1 0,-1 0 0,0 1 0,1-1 0,-1 0 0,1 1 0,0-1 0,-1 1 0,1-1 0,0 1 0,1-1 0,-1 1 0,0-1 0,1 1 0,-1-1 0,1 0 0,0 1 0,0-1 0,0 0 0,0 1 0,0-1 0,0 0 0,0 0 0,2 2 0,1-1 0,-1-1 0,0 0 0,1 0 0,-1 0 0,1 0 0,0-1 0,-1 1 0,1-1 0,0 0 0,0 0 0,0 0 0,0-1 0,0 1 0,0-1 0,0 0 0,0 0 0,0-1 0,0 1 0,-1-1 0,6-1 0,-7 1 0,1 1 0,-1-1 0,1 0 0,-1 0 0,0 0 0,0 0 0,1 0 0,-1 0 0,0-1 0,0 1 0,0-1 0,0 0 0,0 1 0,0-1 0,-1 0 0,1 0 0,-1 0 0,1-1 0,-1 1 0,0 0 0,1 0 0,-1-1 0,0 1 0,-1-1 0,1 1 0,0-1 0,-1 1 0,1-1 0,-1 1 0,0-1 0,0 0 0,0-3 0,0 4 0,-1-1 0,0 1 0,0-1 0,0 1 0,0 0 0,0 0 0,0 0 0,0-1 0,0 1 0,-1 0 0,1 1 0,-1-1 0,0 0 0,0 0 0,1 1 0,-1-1 0,0 1 0,0-1 0,0 1 0,-1 0 0,1 0 0,0 0 0,0 0 0,0 0 0,-5 0 0,0-1 0,0 0 0,0 1 0,0 0 0,0 1 0,0-1 0,-1 1 0,-8 2 0,11-2-151,0 1-1,0 0 0,0 1 0,1-1 1,-1 1-1,0 0 0,1 0 1,-7 5-1</inkml:trace>
   <inkml:trace contextRef="#ctx0" brushRef="#br1" timeOffset="37777.65">2724 2147 24575,'0'0'0,"-1"20"0,0 23-1365,1-36-5461</inkml:trace>
   <inkml:trace contextRef="#ctx0" brushRef="#br1" timeOffset="38352.21">2817 2173 24575,'0'0'0,"0"0"0,0 0 0,0 0 0,16-16 0,-13 13 0,0 1 0,0 0 0,0 0 0,0 1 0,1-1 0,-1 1 0,1-1 0,-1 1 0,1 0 0,-1 0 0,1 1 0,-1-1 0,8 1 0,-10 0 0,0 0 0,1 0 0,-1 0 0,0 1 0,0-1 0,0 0 0,1 1 0,-1-1 0,0 1 0,0-1 0,0 1 0,0 0 0,0 0 0,0-1 0,0 1 0,0 0 0,1 1 0,-1 0 0,0 0 0,-1-1 0,1 1 0,0 0 0,-1 0 0,1-1 0,-1 1 0,1 0 0,-1 0 0,0 0 0,0 0 0,0-1 0,0 1 0,0 0 0,0 3 0,-2 7 0,-1-1 0,0 1 0,-1 0 0,0-1 0,-8 15 0,8-18 0,26-9 0,95-8-1365,-111 9-5461</inkml:trace>
@@ -9264,7 +9072,7 @@
     </inkml:brush>
   </inkml:definitions>
   <inkml:trace contextRef="#ctx0" brushRef="#br0">267 78 24575,'27'1'0,"-1"-3"-1365,-19 1-5461</inkml:trace>
-  <inkml:trace contextRef="#ctx0" brushRef="#br0" timeOffset="546.43">5 60 24575,'0'-1'-118,"-1"7"156,0 19 162,-1 35-1685</inkml:trace>
+  <inkml:trace contextRef="#ctx0" brushRef="#br0" timeOffset="546.42">5 60 24575,'0'-1'-118,"-1"7"156,0 19 162,-1 35-1685</inkml:trace>
   <inkml:trace contextRef="#ctx0" brushRef="#br0" timeOffset="1061.05">105 42 24575,'0'0'0,"0"0"0,0 0 0,0 0 0,-10 22 0,10-22 0,0 1 0,0 0 0,-1 0 0,1 0 0,0 0 0,0 0 0,0 0 0,0 0 0,0 0 0,0 0 0,0-1 0,0 1 0,0 0 0,0 0 0,1 0 0,-1 0 0,0 0 0,1 0 0,-1 0 0,1-1 0,-1 1 0,1 0 0,-1 0 0,1-1 0,-1 1 0,1 0 0,0-1 0,-1 1 0,1 0 0,0-1 0,0 1 0,0-1 0,-1 1 0,1-1 0,0 0 0,0 1 0,0-1 0,0 0 0,0 1 0,0-1 0,0 0 0,-1 0 0,1 0 0,0 0 0,2 0 0,-1 0 0,0 0 0,0 0 0,0-1 0,0 1 0,0 0 0,0-1 0,1 0 0,-1 1 0,0-1 0,-1 0 0,1 0 0,0 0 0,0 0 0,0-1 0,0 1 0,-1 0 0,1-1 0,-1 1 0,3-4 0,-2 2 0,0-1 0,0 0 0,0 0 0,-1 0 0,1 0 0,-1 0 0,0-1 0,0 1 0,-1 0 0,1-6 0,-1 9 0,0 0 0,0 0 0,0 0 0,-1 0 0,1 0 0,0 0 0,0 0 0,-1 0 0,1 0 0,-1 0 0,1 0 0,-1 0 0,1 0 0,-1 0 0,1 1 0,-1-1 0,0 0 0,-1-1 0,1 1 0,-1 1 0,1-1 0,0 1 0,0-1 0,-1 1 0,1 0 0,-1 0 0,1-1 0,0 1 0,-1 0 0,1 0 0,-1 0 0,1 0 0,0 1 0,-1-1 0,1 0 0,0 1 0,-3 0 0,-5 3-1365</inkml:trace>
 </inkml:ink>
 </file>
@@ -9672,7 +9480,7 @@
   <inkml:trace contextRef="#ctx0" brushRef="#br0" timeOffset="578.27">388 1237 24575,'0'0'0,"0"0"0,0 0 0,0 0 0,0 0 0,0 0 0,0 0 0</inkml:trace>
   <inkml:trace contextRef="#ctx0" brushRef="#br0" timeOffset="851.65">521 1342 24575,'0'0'0,"0"0"0,0 0 0,0 0 0,0 0 0,0 0 0,0 0 0,0 0 0,0 0 0,2 0 0,-1 0 0,1 0 0,-1 0 0</inkml:trace>
   <inkml:trace contextRef="#ctx0" brushRef="#br0" timeOffset="1110.42">736 1332 24575,'0'0'0,"0"0"0,0 0 0,0 0 0,0 0 0,0 0 0</inkml:trace>
-  <inkml:trace contextRef="#ctx0" brushRef="#br0" timeOffset="1302.38">717 1155 24575,'0'0'0,"0"0"0,0 0 0,0 0 0,0 0 0,0 0 0,0 0 0</inkml:trace>
+  <inkml:trace contextRef="#ctx0" brushRef="#br0" timeOffset="1302.37">717 1155 24575,'0'0'0,"0"0"0,0 0 0,0 0 0,0 0 0,0 0 0,0 0 0</inkml:trace>
   <inkml:trace contextRef="#ctx0" brushRef="#br0" timeOffset="5226.91">970 910 24575,'0'0'0,"0"0"0,0 0 0,0 0 0,0 0 0,0 0 0,0 0 0,0 0 0,0 0 0,0 0 0</inkml:trace>
   <inkml:trace contextRef="#ctx0" brushRef="#br0" timeOffset="5434.33">1137 1020 24575,'0'0'0,"0"0"0,0 0 0,0 0 0</inkml:trace>
   <inkml:trace contextRef="#ctx0" brushRef="#br0" timeOffset="5610.02">1261 1020 24575,'0'0'0,"0"0"0,0 0 0,0 0 0,0 0 0</inkml:trace>
@@ -9691,9 +9499,9 @@
   <inkml:trace contextRef="#ctx0" brushRef="#br0" timeOffset="8089.28">1737 638 24575,'0'0'0,"0"0"0,0 0 0,0 0 0,0 0 0,0 0 0</inkml:trace>
   <inkml:trace contextRef="#ctx0" brushRef="#br0" timeOffset="8281.54">1744 556 24575,'0'0'0</inkml:trace>
   <inkml:trace contextRef="#ctx0" brushRef="#br0" timeOffset="8457.9">1664 406 24575,'0'0'0,"0"-1"0,-1 0 0,-1-1 0,-1 0 0,1 0 0</inkml:trace>
-  <inkml:trace contextRef="#ctx0" brushRef="#br0" timeOffset="8633.36">1547 233 24575,'-1'-1'-54,"1"0"-1,-1 0 1,1 0-1,-1 0 1,1 0-1,-1 1 1,1-1-1,-1 0 1,0 0-1,0 0 1,1 1-1,-1-1 1,-1 0 0,1 0-549</inkml:trace>
-  <inkml:trace contextRef="#ctx0" brushRef="#br0" timeOffset="8825.35">1474 117 24575,'-5'-8'-1365</inkml:trace>
-  <inkml:trace contextRef="#ctx0" brushRef="#br0" timeOffset="8984.85">1449 1 24575,'0'0'0</inkml:trace>
+  <inkml:trace contextRef="#ctx0" brushRef="#br0" timeOffset="8633.35">1547 233 24575,'-1'-1'-54,"1"0"-1,-1 0 1,1 0-1,-1 0 1,1 0-1,-1 1 1,1-1-1,-1 0 1,0 0-1,0 0 1,1 1-1,-1-1 1,-1 0 0,1 0-549</inkml:trace>
+  <inkml:trace contextRef="#ctx0" brushRef="#br0" timeOffset="8825.34">1474 117 24575,'-5'-8'-1365</inkml:trace>
+  <inkml:trace contextRef="#ctx0" brushRef="#br0" timeOffset="8984.84">1449 1 24575,'0'0'0</inkml:trace>
   <inkml:trace contextRef="#ctx0" brushRef="#br0" timeOffset="11439.73">653 908 24575,'0'0'0,"0"0"0,0 0 0,0 0 0,0 0 0</inkml:trace>
   <inkml:trace contextRef="#ctx0" brushRef="#br0" timeOffset="11647.59">544 795 24575,'0'0'0,"0"0"0,0 0 0,0 0 0,0 0 0,0 0 0</inkml:trace>
   <inkml:trace contextRef="#ctx0" brushRef="#br0" timeOffset="11791.76">462 674 24575,'0'0'0,"0"0"0,0 0 0,0 0 0</inkml:trace>
@@ -10103,7 +9911,7 @@
   <inkml:trace contextRef="#ctx0" brushRef="#br0" timeOffset="6167.81">845 160 24575,'0'0'0,"0"0"0,0 0 0,-6 26 0,-25 174 0,29-192-136,2-1-1,-1 1 1,1-1-1,0 0 1,1 1-1,-1-1 1,2 1-1,-1-1 0,4 11 1</inkml:trace>
   <inkml:trace contextRef="#ctx0" brushRef="#br0" timeOffset="7741.6">313 546 24575,'0'0'0,"0"0"0,0 0 0,0 0 0,0 0 0,0 0 0,1-1 0,-1 0 0,1 0 0,0 1 0,-1-1 0,1 0 0,0 0 0,-1 1 0,1-1 0,0 1 0,0-1 0,-1 1 0,1-1 0,0 1 0,0-1 0,2 0 0,-2 1 0,0 0 0,0 0 0,0 0 0,0-1 0,1 1 0,-1 0 0,0 1 0,0-1 0,0 0 0,1 0 0,-1 0 0,0 1 0,0-1 0,0 0 0,0 1 0,0-1 0,0 1 0,0 0 0,0-1 0,0 1 0,0 0 0,0-1 0,0 1 0,0 0 0,-1 0 0,1 0 0,0 0 0,0 0 0,-1 0 0,2 1 0,-2 0 0,0 1 0,0-1 0,0 0 0,0 0 0,0 0 0,0 0 0,0 0 0,-1 0 0,1 0 0,-1 0 0,1 0 0,-1 0 0,0-1 0,0 1 0,1 0 0,-3 2 0,-17 20 0,17-21 0,0 1 0,-1-1 0,1 1 0,1 0 0,-5 6 0,7-9 0,0-1 0,1 1 0,-1-1 0,0 0 0,1 1 0,-1-1 0,0 0 0,0 0 0,1 1 0,-1-1 0,0 0 0,1 0 0,-1 0 0,1 1 0,-1-1 0,0 0 0,1 0 0,-1 0 0,1 0 0,-1 0 0,0 0 0,1 0 0,-1 0 0,1 0 0,-1 0 0,0 0 0,1 0 0,-1 0 0,1 0 0,0 0 0,17 0 0,-17 0 0,13-1-119,-4 0-37,0 1 0,-1 0 1,1 0-1,0 1 0,0 0 0,-1 0 1,18 6-1</inkml:trace>
   <inkml:trace contextRef="#ctx0" brushRef="#br0" timeOffset="9324.12">487 540 24575,'0'0'0,"0"0"0,0 0 0,-1 0 0,1 0 0</inkml:trace>
-  <inkml:trace contextRef="#ctx0" brushRef="#br0" timeOffset="9546.37">594 657 24575,'0'0'0,"16"-17"0,-15 16 0,-1 0 0,1 0 0,0 0 0,0 0 0,0-1 0,-1 1 0,1 0 0,-1 0 0,1-1 0,-1 1 0,1 0 0,-1-1 0,0 1 0,0 0 0,0-1 0,0 1 0,0 0 0,0-1 0,0 1 0,0-1 0,0 1 0,0 0 0,-1-1 0,0-1 0,0 1 0,-1 0 0,1 0 0,-1 0 0,1 0 0,-1 1 0,0-1 0,0 0 0,0 1 0,0-1 0,0 1 0,0 0 0,-4-2 0,-1 0 0,-1 0 0,1 0 0,-1 1 0,0 0 0,0 1 0,1 0 0,-17-1 0,20 2-114,-1 0 1,0 1-1,1-1 0,-1 1 0,1 0 1,-1 0-1,1 1 0,0-1 0,0 1 1,0 0-1,-7 4 0</inkml:trace>
+  <inkml:trace contextRef="#ctx0" brushRef="#br0" timeOffset="9546.36">594 657 24575,'0'0'0,"16"-17"0,-15 16 0,-1 0 0,1 0 0,0 0 0,0 0 0,0-1 0,-1 1 0,1 0 0,-1 0 0,1-1 0,-1 1 0,1 0 0,-1-1 0,0 1 0,0 0 0,0-1 0,0 1 0,0 0 0,0-1 0,0 1 0,0-1 0,0 1 0,0 0 0,-1-1 0,0-1 0,0 1 0,-1 0 0,1 0 0,-1 0 0,1 0 0,-1 1 0,0-1 0,0 0 0,0 1 0,0-1 0,0 1 0,0 0 0,-4-2 0,-1 0 0,-1 0 0,1 0 0,-1 1 0,0 0 0,0 1 0,1 0 0,-17-1 0,20 2-114,-1 0 1,0 1-1,1-1 0,-1 1 0,1 0 1,-1 0-1,1 1 0,0-1 0,0 1 1,0 0-1,-7 4 0</inkml:trace>
   <inkml:trace contextRef="#ctx0" brushRef="#br0" timeOffset="10322.24">538 533 24575,'-2'2'0,"0"1"0,0 0 0,0 0 0,0 0 0,0 0 0,1 1 0,-3 4 0,3-4 11,0 1 0,0 0 0,0 0 0,1 0 0,0 0 0,0 0-1,0 0 1,0-1 0,1 1 0,1 6 0,-1-8-73,0-1 0,-1 0 0,1 0 0,0 0 1,0 0-1,0 0 0,0 0 0,1 0 0,-1 0 0,0 0 0,1-1 0,0 1 1,-1 0-1,1-1 0,0 0 0,0 1 0,0-1 0,0 0 0,0 0 0,0 0 1,0 0-1,0 0 0,4 1 0,-1-1-6764</inkml:trace>
   <inkml:trace contextRef="#ctx0" brushRef="#br0" timeOffset="11077.77">652 500 24575,'0'0'0,"1"-1"0,-1 1 0,0-1 0,1 1 0,-1 0 0,1-1 0,-1 1 0,0 0 0,1-1 0,-1 1 0,1 0 0,-1 0 0,1-1 0,-1 1 0,1 0 0,-1 0 0,1 0 0,-1 0 0,1 0 0,-1 0 0,1 0 0,0 0 0,-1 0 0,1 0 0,0 0 0,14 1 0,-13 0 0,-1 0 0,1 0 0,-1 0 0,1 0 0,-1 0 0,0 0 0,1 0 0,-1 0 0,0 1 0,0-1 0,0 0 0,0 1 0,0-1 0,0 1 0,-1 0 0,1-1 0,0 1 0,-1-1 0,1 1 0,-1 0 0,0-1 0,1 1 0,-1 0 0,0 0 0,0-1 0,0 1 0,0 0 0,-1-1 0,1 1 0,0 0 0,-1 2 0,-2 7 0,0 0 0,0 0 0,-7 15 0,9-22 0,-7 12 0,5-12 0,1 0 0,0 0 0,0 0 0,1 0 0,-1 0 0,-1 9 0,6-11 0,-1-1 0,0 0 0,1 0 0,-1 0 0,1-1 0,-1 1 0,1 0 0,-1-1 0,1 0 0,3 1 0,0-1 0,21 7-1365</inkml:trace>
   <inkml:trace contextRef="#ctx0" brushRef="#br0" timeOffset="11799.75">835 449 24575,'0'0'0,"0"0"0,-16 17 0,5 0 0,1-1 0,-15 35 0,22-43 0,0 0 0,0 0 0,1 0 0,0 0 0,0 1 0,1-1 0,0 1 0,1 16 0,1-22 0,0-1 0,0 1 0,0-1 0,0 0 0,0 0 0,0 1 0,1-1 0,-1 0 0,1 0 0,0 0 0,0 0 0,0-1 0,0 1 0,0 0 0,0-1 0,0 0 0,0 1 0,0-1 0,1 0 0,-1 0 0,1 0 0,-1 0 0,0-1 0,1 1 0,0 0 0,4-1 0,-5 1 0,1-1 0,-1 1 0,1-1 0,-1 0 0,1 0 0,-1 0 0,1 0 0,-1 0 0,1 0 0,-1-1 0,1 1 0,-1-1 0,0 0 0,1 0 0,-1 0 0,0 0 0,1 0 0,-1 0 0,0-1 0,0 1 0,0-1 0,0 1 0,0-1 0,-1 0 0,1 0 0,0 1 0,2-5 0,-4 5 0,0 0 0,0 0 0,0 0 0,0 0 0,-1 0 0,1 0 0,0 0 0,0 0 0,-1 1 0,1-1 0,0 0 0,-1 0 0,1 0 0,-1 1 0,1-1 0,-1 0 0,0 0 0,1 1 0,-1-1 0,0 0 0,1 1 0,-1-1 0,0 1 0,0-1 0,1 1 0,-1-1 0,0 1 0,0 0 0,0-1 0,0 1 0,0 0 0,0-1 0,-32-9 0,29 8-97,0 1-1,-1 0 1,1 0-1,-1 1 1,0-1-1,1 1 1,-1 0-1,1 0 1,-1 0-1,0 1 1,1 0-1,-1 0 0,-4 1 1</inkml:trace>
@@ -10289,7 +10097,7 @@
   <inkml:trace contextRef="#ctx0" brushRef="#br0">47 150 24575,'-2'2'0,"-1"0"0,1 0 0,-1 1 0,1-1 0,0 1 0,0-1 0,0 1 0,0 0 0,0 0 0,1 0 0,-1 0 0,1 0 0,0 1 0,-1-1 0,0 5 0,-2 9 0,-4 31 0,7-40 0,0-6 3,1 2 53,-1 1 0,1-1 1,-1 1-1,1-1 1,1 9-1,-1-12-106,0 0 0,0 0-1,1 0 1,-1-1 0,0 1 0,1 0 0,-1 0 0,0 0-1,1 0 1,-1-1 0,1 1 0,-1 0 0,1-1-1,-1 1 1,1 0 0,0-1 0,-1 1 0,1-1 0,0 1-1,-1-1 1,1 1 0,0-1 0,0 1 0,-1-1 0,1 0-1,0 0 1,0 1 0,0-1 0,-1 0 0,1 0-1,0 0 1,0 0 0,1 0 0</inkml:trace>
   <inkml:trace contextRef="#ctx0" brushRef="#br0" timeOffset="418.5">109 155 24575,'0'0'0,"0"0"0,2 0 0,0-1 0,0 0 0,0 0 0,0 0 0,0 0 0,0-1 0,-1 1 0,3-2 0,2-2 0,27-16-1365,-28 19-5461</inkml:trace>
   <inkml:trace contextRef="#ctx0" brushRef="#br0" timeOffset="675.28">153 219 24575,'0'0'0,"0"0"0,0 0 0,1-1 0,0 1 0,0-1 0,0 0 0,2-1 0,0 0 0,1-1 0,0 0 0,1 1 0</inkml:trace>
-  <inkml:trace contextRef="#ctx0" brushRef="#br0" timeOffset="1092.09">275 0 24575,'0'0'0,"0"0"0,0 0 0,0 0 0,7 13 0,-1 2-133,0 0 0,-1 0 1,0 1-1,-1 0 0,4 28 0,-6-33-435,-1-4-6258</inkml:trace>
+  <inkml:trace contextRef="#ctx0" brushRef="#br0" timeOffset="1092.08">275 0 24575,'0'0'0,"0"0"0,0 0 0,0 0 0,7 13 0,-1 2-133,0 0 0,-1 0 1,0 1-1,-1 0 0,4 28 0,-6-33-435,-1-4-6258</inkml:trace>
 </inkml:ink>
 </file>
 
@@ -11088,7 +10896,7 @@
     </inkml:brush>
   </inkml:definitions>
   <inkml:trace contextRef="#ctx0" brushRef="#br0">0 15 24575,'0'0'0,"0"0"0,4 0 0,0 1 0,0-1 0,-1 1 0,1-1 0,-1 1 0,1 0 0,-1 0 0,1 0 0,-1 1 0,5 1 0,32 20 0,-28-16 0,3 2 71,1 1-430,1-1 0,0 0 0,21 8 0</inkml:trace>
-  <inkml:trace contextRef="#ctx0" brushRef="#br0" timeOffset="317.41">284 0 24575,'-2'3'0,"0"0"0,0 0 0,1 0 0,-1-1 0,1 1 0,0 0 0,-1 6 0,-2 4 0,-20 31-455,-2 0 0,-60 73 0,80-109-6371</inkml:trace>
+  <inkml:trace contextRef="#ctx0" brushRef="#br0" timeOffset="317.4">284 0 24575,'-2'3'0,"0"0"0,0 0 0,1 0 0,-1-1 0,1 1 0,0 0 0,-1 6 0,-2 4 0,-20 31-455,-2 0 0,-60 73 0,80-109-6371</inkml:trace>
 </inkml:ink>
 </file>
 
@@ -11394,7 +11202,7 @@
     </inkml:brush>
   </inkml:definitions>
   <inkml:trace contextRef="#ctx0" brushRef="#br0">482 20 24575,'-16'16'0,"-18"37"0,-28 64 0,30-55 0,24-46 0,12-20 0,16-24 0,-16 22 0,12-19 0,-8 12 0,1 0 0,-1 1 0,2 0 0,0 0 0,0 1 0,14-11 0,-22 20 0,1 1 0,-1-1 0,1 1 0,0 0 0,-1 0 0,1 0 0,0 1 0,0-1 0,0 0 0,-1 1 0,1 0 0,0 0 0,0 0 0,0 0 0,0 0 0,0 0 0,-1 1 0,1-1 0,0 1 0,0 0 0,0 0 0,-1 0 0,1 0 0,4 3 0,5 4 0,1 0 0,-2 1 0,19 17 0,-10-9 0,99 70 0,-176-151 216,-81-85-1797,130 142-5245</inkml:trace>
-  <inkml:trace contextRef="#ctx0" brushRef="#br0" timeOffset="517.32">0 73 24575,'1'3'0,"0"0"0,0 0 0,0 0 0,0 0 0,1 0 0,-1 0 0,1 0 0,0-1 0,2 4 0,5 8 0,24 56 287,-17-33-1113,26 42 0,-35-69-6000</inkml:trace>
+  <inkml:trace contextRef="#ctx0" brushRef="#br0" timeOffset="517.31">0 73 24575,'1'3'0,"0"0"0,0 0 0,0 0 0,0 0 0,1 0 0,-1 0 0,1 0 0,0-1 0,2 4 0,5 8 0,24 56 287,-17-33-1113,26 42 0,-35-69-6000</inkml:trace>
   <inkml:trace contextRef="#ctx0" brushRef="#br0" timeOffset="819.1">269 0 24575,'-1'13'0,"-1"-1"0,0 1 0,-1-1 0,-1 0 0,-5 15 0,-1 3 0,-78 217 341,-2 12-2047,77-214-5120</inkml:trace>
 </inkml:ink>
 </file>
@@ -11730,7 +11538,7 @@
   </inkml:definitions>
   <inkml:trace contextRef="#ctx0" brushRef="#br0">36 152 24575,'0'0'0,"0"0"0,-1 7 0,-2-12 0,1 0 0,-1 0 0,1 0 0,1 0 0,-3-10 0,-6-19 0,2 20 0,7 14 0,5 9 0,-3-9 0,2 7 0,1 0 0,0 0 0,0-1 0,1 0 0,11 12 0,-14-17 0,0 1 0,0-1 0,0 0 0,0 0 0,0 0 0,0 1 0,0-2 0,1 1 0,-1 0 0,1 0 0,-1-1 0,0 1 0,1-1 0,-1 1 0,1-1 0,-1 0 0,1 0 0,-1 0 0,1 0 0,-1 0 0,1-1 0,-1 1 0,1-1 0,-1 1 0,5-2 0,0-1 0,1 0 0,-1 0 0,1 0 0,-1-1 0,0 1 0,0-2 0,-1 1 0,0-1 0,0 1 0,0-1 0,8-9 0,-5 2 0,0 0 0,0 0 0,-2 0 0,11-24 0,-18 43 0,0 1 0,1 0 0,0 0 0,3 9 0,-1 3 0,38 144 0,-34-138 0,-5-19 0,0 1 0,-1 0 0,0 0 0,0 0 0,-1 0 0,0 0 0,-1-1 0,0 1 0,-3 11 0,3-16 0,0-1 0,0 1 0,0 0 0,0-1 0,-1 1 0,1-1 0,-1 0 0,0 1 0,0-1 0,0 0 0,0 0 0,0 0 0,0 0 0,-1 0 0,1-1 0,-1 1 0,0-1 0,0 1 0,1-1 0,-1 0 0,0 0 0,0 0 0,0 0 0,0 0 0,-1 0 0,1-1 0,0 1 0,0-1 0,0 0 0,-6 0 0,4 0 0,-1 0 0,0-1 0,0 1 0,1-1 0,-1 0 0,1-1 0,-1 1 0,1-1 0,0 1 0,-1-2 0,1 1 0,0 0 0,0-1 0,1 0 0,-1 1 0,1-2 0,0 1 0,0 0 0,0-1 0,0 0 0,1 1 0,-1-1 0,1 0 0,0-1 0,1 1 0,-1 0 0,1-1 0,0 1 0,0-1 0,1 0 0,0 1 0,0-1 0,0 0 0,0 0 0,1 1 0,0-1 0,0 0 0,1 0 0,0 0 0,0 1 0,0-1 0,0 0 0,1 1 0,0-1 0,0 1 0,4-6 0,3-2 0,1 0 0,0 1 0,1 0 0,0 0 0,1 1 0,0 1 0,1-1 0,1 2 0,-1-1 0,1 2 0,1 0 0,0 0 0,0 1 0,1 1 0,27-7 0,0 7-1365,-33 5-5461</inkml:trace>
   <inkml:trace contextRef="#ctx0" brushRef="#br0" timeOffset="366.91">653 36 24575,'2'0'9,"1"0"-1,-1-1 1,1 1 0,-1-1-1,1 0 1,-1 1-1,4-3 1,2 0-1443,-2 1-5392</inkml:trace>
-  <inkml:trace contextRef="#ctx0" brushRef="#br0" timeOffset="604.94">653 123 24575,'0'0'0,"0"0"0,-1 0 0,1 0 0,0 0 0,0 0 0,0 0 0,0 0 0,0 0 0,0 0 0,-1 0 0,1 0 0,0 0 0,0 0 0,0 0 0,0 0 0,0 0 0,0 0 0,0 0 0,-1 0 0,1 0 0,0 0 0,0 0 0,0 0 0,0 0 0,0 0 0,0 0 0,0 0 0,0 0 0,0-1 0,-1 1 0,1 0 0,0 0 0,0 0 0,0 0 0,0 0 0,0 0 0,0 0 0,0 0 0,0 0 0,0 0 0,0-1 0,0 1 0,0 0 0,0 0 0,0 0 0,0 0 0,0 0 0,0 0 0,0 0 0,0 0 0,0-1 0,5-5 0,12-6 0,-16 12 0,52-34-1365,-44 29-5461</inkml:trace>
+  <inkml:trace contextRef="#ctx0" brushRef="#br0" timeOffset="604.93">653 123 24575,'0'0'0,"0"0"0,-1 0 0,1 0 0,0 0 0,0 0 0,0 0 0,0 0 0,0 0 0,0 0 0,-1 0 0,1 0 0,0 0 0,0 0 0,0 0 0,0 0 0,0 0 0,0 0 0,0 0 0,-1 0 0,1 0 0,0 0 0,0 0 0,0 0 0,0 0 0,0 0 0,0 0 0,0 0 0,0 0 0,0-1 0,-1 1 0,1 0 0,0 0 0,0 0 0,0 0 0,0 0 0,0 0 0,0 0 0,0 0 0,0 0 0,0 0 0,0-1 0,0 1 0,0 0 0,0 0 0,0 0 0,0 0 0,0 0 0,0 0 0,0 0 0,0 0 0,0-1 0,5-5 0,12-6 0,-16 12 0,52-34-1365,-44 29-5461</inkml:trace>
 </inkml:ink>
 </file>
 
@@ -11767,7 +11575,7 @@
   <inkml:trace contextRef="#ctx0" brushRef="#br0" timeOffset="4956.72">804 419 24575,'0'0'0,"0"0"0,0 0 0,0 0 0,0 0 0,2 56 270,0-23-1088,-4 37 1,1-65-6009</inkml:trace>
   <inkml:trace contextRef="#ctx0" brushRef="#br0" timeOffset="5356.95">1018 382 24575,'0'0'0,"0"0"0,0 0 0,0 0 0,0 0 0,7 21 0,-1-7 0,9 83-1365,-15-92-5461</inkml:trace>
   <inkml:trace contextRef="#ctx0" brushRef="#br0" timeOffset="5612">905 485 24575,'-1'1'0,"5"0"0,5-2 0,26-7-162,40-6 0,-54 11-879,15-3-5785</inkml:trace>
-  <inkml:trace contextRef="#ctx0" brushRef="#br0" timeOffset="19646.13">1349 705 24575,'0'0'0,"0"0"0,0 0 0,0 0 0,10 16 0,-3 3-170,0 1-1,-2-1 0,-1 1 1,-1 0-1,0 0 0,-2 1 1,-3 30-1,1-45-6655</inkml:trace>
+  <inkml:trace contextRef="#ctx0" brushRef="#br0" timeOffset="19646.12">1349 705 24575,'0'0'0,"0"0"0,0 0 0,0 0 0,10 16 0,-3 3-170,0 1-1,-2-1 0,-1 1 1,-1 0-1,0 0 0,-2 1 1,-3 30-1,1-45-6655</inkml:trace>
   <inkml:trace contextRef="#ctx0" brushRef="#br0" timeOffset="20096">897 1117 24575,'0'0'0,"-5"4"0,3-3 0,9-3 0,74-19 0,1 3 0,94-11 0,-121 21 0,141-21 0,71-10 0,-33 9-1365,-229 30-5461</inkml:trace>
   <inkml:trace contextRef="#ctx0" brushRef="#br0" timeOffset="21288.58">1202 463 24575,'0'0'0,"0"0"0,0 0 0,0 0 0,0 0 0,16-8 0,-6 2 0,-2 0 0,1 0 0,-1-1 0,0 0 0,-1 0 0,0-1 0,0 1 0,9-16 0,-15 22 0,0 0 0,-1 0 0,1 0 0,0 0 0,-1 1 0,0-1 0,1 0 0,-1 0 0,0 0 0,1 0 0,-1 0 0,0 0 0,0 0 0,0 0 0,0 0 0,0 0 0,0 0 0,0 0 0,-1 0 0,1 0 0,0 0 0,-1 0 0,1 0 0,0 0 0,-1 0 0,0 0 0,1 0 0,-1 1 0,0-1 0,0-1 0,0 2 0,-1-1 0,1 1 0,-1-1 0,1 1 0,0-1 0,-1 1 0,1 0 0,-1 0 0,1 0 0,-1 0 0,1 0 0,-1 0 0,1 0 0,0 0 0,-1 0 0,1 1 0,-1-1 0,1 0 0,-1 1 0,1-1 0,0 1 0,-1-1 0,1 1 0,-1 0 0,-2 2 0,0-1 0,1 0 0,0 0 0,0 1 0,0-1 0,0 1 0,0 0 0,0 0 0,1 0 0,0 0 0,0 0 0,0 1 0,0-1 0,0 0 0,1 1 0,0-1 0,-1 4 0,1-4 0,0 0 0,1-1 0,0 1 0,-1-1 0,1 1 0,1 0 0,-1-1 0,0 1 0,1 0 0,-1-1 0,1 1 0,0-1 0,0 1 0,0-1 0,0 1 0,1-1 0,-1 0 0,1 1 0,0-1 0,0 0 0,0 0 0,0 0 0,0 0 0,4 2 0,7 1-1365</inkml:trace>
   <inkml:trace contextRef="#ctx0" brushRef="#br0" timeOffset="21724.47">1433 304 24575,'19'-5'177,"-10"2"-1719</inkml:trace>
@@ -11782,7 +11590,7 @@
   <inkml:trace contextRef="#ctx0" brushRef="#br0" timeOffset="31220.6">2129 972 24575,'-1'1'0,"-1"-1"0,1 0 0,-1 0 0,1 1 0,-1-1 0,1 1 0,0-1 0,0 1 0,-1 0 0,1-1 0,0 1 0,-2 1 0,-1 3 0,-1-1 0,1 1 0,0-1 0,0 1 0,1 1 0,0-1 0,0 0 0,0 0 0,-3 12 0,3-7 0,0 1 0,1 0 0,0 0 0,0 15 0,2-20-85,1 0 0,-1 0-1,2 0 1,-1-1 0,1 1-1,0 0 1,0 0 0,0-1-1,1 1 1,0-1 0,1 1-1,-1-1 1,1 0 0,1 0-1,5 5 1,-4-5-6741</inkml:trace>
   <inkml:trace contextRef="#ctx0" brushRef="#br0" timeOffset="38828.25">2206 1086 24575,'0'0'0,"0"0"0,0 0 0,0 0 0,0 0 0,0 0 0,0 0 0,0 0 0,0 0 0,0 0 0,0 0 0,0 0 0,0 0 0,2 23 0,-1-17 0,2 12 0,-1-12 0,0-9 0,0 0 0,0 0 0,1 0 0,-1 0 0,1 1 0,-1-1 0,7-3 0,-8 4 0,1 1 0,-1 0 0,1 0 0,-1 0 0,1 0 0,0 0 0,0 0 0,0 0 0,-1 1 0,1-1 0,0 0 0,0 1 0,0 0 0,0-1 0,0 1 0,4 0 0,-5 0 0,0 0 0,-1 1 0,1-1 0,0 1 0,-1-1 0,1 1 0,0-1 0,-1 1 0,1 0 0,-1-1 0,1 1 0,-1 0 0,0-1 0,1 1 0,-1 0 0,0-1 0,0 1 0,1 0 0,-1 0 0,0-1 0,0 1 0,0 0 0,0 0 0,0-1 0,0 2 0,0 0 0,0-1 0,0 0 0,-1 1 0,1-1 0,0 1 0,0-1 0,-1 0 0,1 0 0,-1 1 0,1-1 0,-1 0 0,0 0 0,-1 3 0,10-22 0,-8 17 0,17-23 0,-16 23 0,-1 0 0,1 0 0,0 0 0,-1 1 0,1-1 0,0 0 0,0 0 0,-1 1 0,1-1 0,0 1 0,0-1 0,0 0 0,0 1 0,0-1 0,0 1 0,0 0 0,0-1 0,0 1 0,1 0 0,-1 0 0,0-1 0,0 1 0,0 0 0,2 0 0,-2 1 15,0-1 0,0 1 1,0-1-1,0 1 0,0 0 0,0-1 0,0 1 0,0 0 0,-1 0 0,1-1 0,0 1 0,-1 0 1,1 0-1,0 0 0,-1 0 0,1 0 0,-1 0 0,0 0 0,1 1 0,6 24-448,-5-15-801</inkml:trace>
   <inkml:trace contextRef="#ctx0" brushRef="#br0" timeOffset="39964.9">2419 1097 24575,'1'-3'0,"-1"1"0,1 0 0,0-1 0,0 1 0,0 0 0,0 0 0,0-1 0,1 1 0,-1 0 0,3-3 0,-3 4 0,0 0 0,-1 0 0,1 0 0,0 0 0,0 0 0,0 0 0,0 1 0,1-1 0,-1 0 0,0 0 0,0 1 0,0-1 0,1 0 0,-1 1 0,0-1 0,1 1 0,-1-1 0,1 1 0,-1 0 0,1 0 0,1-1 0,-2 2 0,-1-1 0,1 0 0,0 1 0,-1-1 0,1 0 0,-1 1 0,1-1 0,-1 1 0,1-1 0,-1 1 0,1-1 0,-1 1 0,0-1 0,1 1 0,-1-1 0,0 1 0,1 0 0,-1-1 0,0 1 0,0-1 0,0 1 0,0 0 0,0-1 0,0 2 0,2 18 0,-2-17 0,-2 15 0,0 1 0,2-19 0,0 0 0,0 0 0,0 0 0,1 0 0,-1-1 0,0 1 0,0 0 0,0 0 0,0 0 0,0 0 0,0 0 0,0 0 0,1 0 0,-1 0 0,0 0 0,0 0 0,0 0 0,0 0 0,0 0 0,0 0 0,0 0 0,1 0 0,-1 0 0,0 0 0,0 0 0,0 0 0,0 0 0,0 0 0,0 0 0,0 1 0,1-1 0,-1 0 0,0 0 0,0 0 0,0 0 0,0 0 0,0 0 0,0 0 0,0 0 0,0 0 0,0 0 0,1 1 0,5-9 0,0 0 0,1 1 0,0 0 0,1 0 0,0 1 0,10-7 0,7-6 0,-54 26 0,28-6 0,-1 0 0,1-1 0,-1 1 0,1 0 0,-1 0 0,1 0 0,0 0 0,-1 0 0,1 0 0,0 0 0,0 0 0,0 1 0,0-1 0,0 0 0,0 0 0,0 1 0,1-1 0,-1 1 0,1-1 0,-1 0 0,1 1 0,-1-1 0,1 1 0,0-1 0,0 1 0,0 2 0,1-3 0,-1 1 0,1 0 0,0-1 0,-1 1 0,1-1 0,0 1 0,1-1 0,-1 1 0,0-1 0,0 1 0,1-1 0,-1 0 0,1 0 0,-1 1 0,1-1 0,0 0 0,-1 0 0,1 0 0,0-1 0,0 1 0,3 1 0,0 0-273,1-1 0,-1 0 0,1 1 0,9-1 0,-10 0-6553</inkml:trace>
-  <inkml:trace contextRef="#ctx0" brushRef="#br0" timeOffset="40593.09">2724 991 24575,'0'0'0,"0"0"0,0 0 0,0 0 0,3 16 0,0-5-31,-1 1-1,0-1 1,-1 1 0,-2 20-1,1-12-1176</inkml:trace>
+  <inkml:trace contextRef="#ctx0" brushRef="#br0" timeOffset="40593.08">2724 991 24575,'0'0'0,"0"0"0,0 0 0,0 0 0,3 16 0,0-5-31,-1 1-1,0-1 1,-1 1 0,-2 20-1,1-12-1176</inkml:trace>
   <inkml:trace contextRef="#ctx0" brushRef="#br0" timeOffset="40832.53">2699 1086 24575,'-8'1'0,"4"-1"0,11-4 0,4-1-1365</inkml:trace>
   <inkml:trace contextRef="#ctx0" brushRef="#br0" timeOffset="41745.04">2927 1036 24575,'0'0'0,"-5"-21"0,1 8 0,-2 0 0,0 0 0,-12-18 0,2 4 0,8 12 0,4 8 0,9 20 0,16 44 0,-15-39 0,0-1 0,1 0 0,18 28 0,-25-44 0,0 0 0,0-1 0,1 1 0,-1-1 0,0 1 0,1 0 0,-1-1 0,0 1 0,1-1 0,-1 1 0,1-1 0,0 1 0,-1-1 0,1 0 0,-1 1 0,1-1 0,0 1 0,-1-1 0,1 0 0,0 0 0,-1 1 0,1-1 0,0 0 0,-1 0 0,1 0 0,0 1 0,0-1 0,0 0 0,1 0 0,-1-1 0,-1 1 0,1-1 0,0 0 0,0 1 0,0-1 0,0 0 0,-1 1 0,1-1 0,0 0 0,-1 0 0,1 0 0,-1 1 0,1-1 0,-1 0 0,1 0 0,-1 0 0,1-1 0,0-1 0,0 1 0,-1-1 0,1 0 0,0 0 0,-1 1 0,0-1 0,0 0 0,0 0 0,0 0 0,0 1 0,-1-1 0,1 0 0,-3-4 0,1 6-1365</inkml:trace>
   <inkml:trace contextRef="#ctx0" brushRef="#br0" timeOffset="42112.25">2935 889 24575,'0'0'0,"0"0"0,0 0 0,0 0 0,0 0 0,0 0 0,1 0 0,1 0 0,0 1 0,0-1 0,-1 1 0,1-1 0,-1 1 0,1 0 0,-1 0 0,1-1 0,-1 1 0,1 0 0,-1 0 0,2 1 0,16 16 0,-18-17 0,5 4 27,-1 1-1,-1 0 0,1 0 0,-1 0 1,-1 0-1,1 1 0,-1-1 0,-1 1 1,1 0-1,-1-1 0,-1 1 0,2 13 1,-2-8-241,-2-1 1,1 1 0,-2-1-1,0 1 1,0-1 0,-2 1-1,-4 10 1,5-15-6613</inkml:trace>

</xml_diff>